<commit_message>
criacao de 1arquivo de texto modificado
</commit_message>
<xml_diff>
--- a/receita de bolo de cenoura.docx
+++ b/receita de bolo de cenoura.docx
@@ -102,6 +102,26 @@
     <w:p>
       <w:r>
         <w:t>2. Em uma tigela, misture o açúcar e a farinha.</w:t>
+      </w:r>
+    </w:p>
+    <w:p>
+      <w:r>
+        <w:t xml:space="preserve">3. Adicione a mistura líquida à tigela e mexa bem. </w:t>
+      </w:r>
+    </w:p>
+    <w:p>
+      <w:r>
+        <w:t xml:space="preserve">4. Acrescente o fermento e misture delicadamente. </w:t>
+      </w:r>
+    </w:p>
+    <w:p>
+      <w:r>
+        <w:t xml:space="preserve">5. Despeje a massa em uma forma untada e enfarinhada. </w:t>
+      </w:r>
+    </w:p>
+    <w:p>
+      <w:r>
+        <w:t>6. Asse em forno preaquecido a 180°C por cerca de 40 minutos.</w:t>
       </w:r>
     </w:p>
     <w:sectPr>

</xml_diff>

<commit_message>
criacao de 2 arquivos modificados
</commit_message>
<xml_diff>
--- a/receita de bolo de cenoura.docx
+++ b/receita de bolo de cenoura.docx
@@ -124,6 +124,60 @@
         <w:t>6. Asse em forno preaquecido a 180°C por cerca de 40 minutos.</w:t>
       </w:r>
     </w:p>
+    <w:p>
+      <w:r>
+        <w:rPr>
+          <w:b/>
+          <w:bCs/>
+        </w:rPr>
+        <w:t xml:space="preserve"> OBSERVAÇÃO</w:t>
+      </w:r>
+      <w:r>
+        <w:t xml:space="preserve">: </w:t>
+      </w:r>
+    </w:p>
+    <w:p>
+      <w:r>
+        <w:t>Adicionar uma cobertura simples de chocolate após o bolo esfriar.</w:t>
+      </w:r>
+    </w:p>
+    <w:p>
+      <w:pPr>
+        <w:rPr>
+          <w:b/>
+          <w:bCs/>
+        </w:rPr>
+      </w:pPr>
+      <w:r>
+        <w:rPr>
+          <w:b/>
+          <w:bCs/>
+        </w:rPr>
+        <w:t xml:space="preserve"> DICAS DE PREPARO: </w:t>
+      </w:r>
+    </w:p>
+    <w:p>
+      <w:r>
+        <w:t>- Para um bolo mais fofo, peneire a farinha de trigo.</w:t>
+      </w:r>
+    </w:p>
+    <w:p>
+      <w:r>
+        <w:t xml:space="preserve"> - Você pode adicionar nozes picadas à massa para um toque especial</w:t>
+      </w:r>
+    </w:p>
+    <w:p/>
+    <w:p>
+      <w:proofErr w:type="spellStart"/>
+      <w:r>
+        <w:t>Nihelly</w:t>
+      </w:r>
+      <w:proofErr w:type="spellEnd"/>
+      <w:r>
+        <w:t xml:space="preserve"> e Yasmim</w:t>
+      </w:r>
+    </w:p>
+    <w:p/>
     <w:sectPr>
       <w:pgSz w:w="11906" w:h="16838"/>
       <w:pgMar w:top="1417" w:right="1701" w:bottom="1417" w:left="1701" w:header="708" w:footer="708" w:gutter="0"/>

</xml_diff>